<commit_message>
Updating Bibliography formatting to match Corpora's specs
</commit_message>
<xml_diff>
--- a/Simpson-Corpora_Submission.docx
+++ b/Simpson-Corpora_Submission.docx
@@ -16344,7 +16344,6 @@
       <w:pPr>
         <w:rPr>
           <w:rFonts w:cs="Batang"/>
-          <w:i/>
         </w:rPr>
       </w:pPr>
       <w:r>
@@ -16369,7 +16368,7 @@
         <w:rPr>
           <w:rFonts w:cs="Batang"/>
         </w:rPr>
-        <w:t>“</w:t>
+        <w:t>‘</w:t>
       </w:r>
       <w:r>
         <w:rPr>
@@ -16381,7 +16380,7 @@
         <w:rPr>
           <w:rFonts w:cs="Batang"/>
         </w:rPr>
-        <w:t>”</w:t>
+        <w:t>’</w:t>
       </w:r>
       <w:r>
         <w:rPr>
@@ -16429,13 +16428,19 @@
         <w:rPr>
           <w:rFonts w:cs="Batang"/>
         </w:rPr>
-        <w:t>Biber, D., S. Johansson, G. Leech, S. Conrad, &amp; E. Finegan (Eds.)</w:t>
-      </w:r>
-      <w:r>
-        <w:rPr>
-          <w:rFonts w:cs="Batang"/>
-        </w:rPr>
-        <w:t xml:space="preserve"> 1999</w:t>
+        <w:t xml:space="preserve">Biber, D., S. Johansson, G. Leech, S. Conrad, </w:t>
+      </w:r>
+      <w:r>
+        <w:rPr>
+          <w:rFonts w:cs="Batang"/>
+        </w:rPr>
+        <w:t>and E. Finegan.</w:t>
+      </w:r>
+      <w:r>
+        <w:rPr>
+          <w:rFonts w:cs="Batang"/>
+        </w:rPr>
+        <w:t>1999</w:t>
       </w:r>
       <w:r>
         <w:rPr>
@@ -16482,20 +16487,25 @@
         <w:rPr>
           <w:rFonts w:cs="Batang"/>
         </w:rPr>
-        <w:t xml:space="preserve">Baddeley, A. D., Thomson, N., &amp; Buchanan, M. 1975. “Word length and the structure of short-term memory”. </w:t>
-      </w:r>
-      <w:r>
-        <w:rPr>
-          <w:rFonts w:cs="Batang"/>
-          <w:i/>
-        </w:rPr>
-        <w:t>Journal of Verbal Learning and Verbal Behavior</w:t>
-      </w:r>
-      <w:r>
-        <w:rPr>
-          <w:rFonts w:cs="Batang"/>
-        </w:rPr>
-        <w:t>, 14, 575-589.</w:t>
+        <w:t>Baddeley, A. D., Tho</w:t>
+      </w:r>
+      <w:r>
+        <w:rPr>
+          <w:rFonts w:cs="Batang"/>
+        </w:rPr>
+        <w:t>mson, N., and Buchanan, M. 1975. ‘</w:t>
+      </w:r>
+      <w:r>
+        <w:rPr>
+          <w:rFonts w:cs="Batang"/>
+        </w:rPr>
+        <w:t>Word length and the</w:t>
+      </w:r>
+      <w:r>
+        <w:rPr>
+          <w:rFonts w:cs="Batang"/>
+        </w:rPr>
+        <w:t xml:space="preserve"> structure </w:t>
       </w:r>
     </w:p>
     <w:p>
@@ -16508,6 +16518,56 @@
         <w:rPr>
           <w:rFonts w:cs="Batang"/>
         </w:rPr>
+        <w:t>of short-term memory’</w:t>
+      </w:r>
+      <w:r>
+        <w:rPr>
+          <w:rFonts w:cs="Batang"/>
+        </w:rPr>
+        <w:t xml:space="preserve">. </w:t>
+      </w:r>
+      <w:r>
+        <w:rPr>
+          <w:rFonts w:cs="Batang"/>
+          <w:i/>
+        </w:rPr>
+        <w:t>Journal of Verbal Learning and Verbal Behavior</w:t>
+      </w:r>
+      <w:r>
+        <w:rPr>
+          <w:rFonts w:cs="Batang"/>
+        </w:rPr>
+        <w:t xml:space="preserve"> </w:t>
+      </w:r>
+      <w:r>
+        <w:rPr>
+          <w:rFonts w:cs="Batang"/>
+        </w:rPr>
+        <w:t xml:space="preserve">14, </w:t>
+      </w:r>
+      <w:r>
+        <w:rPr>
+          <w:rFonts w:cs="Batang"/>
+        </w:rPr>
+        <w:t xml:space="preserve">pp </w:t>
+      </w:r>
+      <w:r>
+        <w:rPr>
+          <w:rFonts w:cs="Batang"/>
+        </w:rPr>
+        <w:t>575-589.</w:t>
+      </w:r>
+    </w:p>
+    <w:p>
+      <w:pPr>
+        <w:rPr>
+          <w:rFonts w:cs="Batang"/>
+        </w:rPr>
+      </w:pPr>
+      <w:r>
+        <w:rPr>
+          <w:rFonts w:cs="Batang"/>
+        </w:rPr>
         <w:t xml:space="preserve">Bock,  J. K. </w:t>
       </w:r>
       <w:r>
@@ -16526,7 +16586,7 @@
         <w:rPr>
           <w:rFonts w:cs="Batang"/>
         </w:rPr>
-        <w:t>“</w:t>
+        <w:t>‘</w:t>
       </w:r>
       <w:r>
         <w:rPr>
@@ -16552,7 +16612,7 @@
         <w:rPr>
           <w:rFonts w:cs="Batang"/>
         </w:rPr>
-        <w:t>”</w:t>
+        <w:t>’</w:t>
       </w:r>
       <w:r>
         <w:rPr>
@@ -16571,18 +16631,11 @@
         <w:rPr>
           <w:rFonts w:cs="Batang"/>
         </w:rPr>
-        <w:t xml:space="preserve">, </w:t>
-      </w:r>
-      <w:r>
-        <w:rPr>
-          <w:rFonts w:cs="Batang"/>
-        </w:rPr>
-        <w:t>89,</w:t>
-      </w:r>
-      <w:r>
-        <w:rPr>
-          <w:rFonts w:cs="Batang"/>
-          <w:i/>
+        <w:t xml:space="preserve"> 89, pp</w:t>
+      </w:r>
+      <w:r>
+        <w:rPr>
+          <w:rFonts w:cs="Batang"/>
         </w:rPr>
         <w:t xml:space="preserve"> </w:t>
       </w:r>
@@ -16597,6 +16650,7 @@
       <w:pPr>
         <w:rPr>
           <w:rFonts w:cs="Batang"/>
+          <w:i/>
         </w:rPr>
       </w:pPr>
       <w:r>
@@ -16622,7 +16676,19 @@
         <w:rPr>
           <w:rFonts w:cs="Batang"/>
         </w:rPr>
-        <w:t>Brown, R., &amp; McNeill, D</w:t>
+        <w:t xml:space="preserve">Brown, R., </w:t>
+      </w:r>
+      <w:r>
+        <w:rPr>
+          <w:rFonts w:cs="Batang"/>
+        </w:rPr>
+        <w:t>and</w:t>
+      </w:r>
+      <w:r>
+        <w:rPr>
+          <w:rFonts w:cs="Batang"/>
+        </w:rPr>
+        <w:t xml:space="preserve"> McNeill, D</w:t>
       </w:r>
       <w:r>
         <w:rPr>
@@ -16634,24 +16700,43 @@
         <w:rPr>
           <w:rFonts w:cs="Batang"/>
         </w:rPr>
-        <w:t xml:space="preserve">. “The ‘tip of the tongue’ phenomenon.” </w:t>
+        <w:t xml:space="preserve">. </w:t>
+      </w:r>
+      <w:r>
+        <w:rPr>
+          <w:rFonts w:cs="Batang"/>
+        </w:rPr>
+        <w:t>‘</w:t>
+      </w:r>
+      <w:r>
+        <w:rPr>
+          <w:rFonts w:cs="Batang"/>
+        </w:rPr>
+        <w:t>The ‘tip of the tongue’ phenomenon.</w:t>
+      </w:r>
+      <w:r>
+        <w:rPr>
+          <w:rFonts w:cs="Batang"/>
+        </w:rPr>
+        <w:t>’</w:t>
+      </w:r>
+      <w:r>
+        <w:rPr>
+          <w:rFonts w:cs="Batang"/>
+        </w:rPr>
+        <w:t xml:space="preserve"> </w:t>
       </w:r>
       <w:r>
         <w:rPr>
           <w:rFonts w:cs="Batang"/>
           <w:i/>
         </w:rPr>
-        <w:t xml:space="preserve">Journal of Verbal Learning and Verbal Behavior, </w:t>
-      </w:r>
-      <w:r>
-        <w:rPr>
-          <w:rFonts w:cs="Batang"/>
-        </w:rPr>
-        <w:t>5, 325-337.</w:t>
+        <w:t xml:space="preserve">Journal of Verbal </w:t>
       </w:r>
     </w:p>
     <w:p>
       <w:pPr>
+        <w:ind w:firstLine="720"/>
         <w:rPr>
           <w:rFonts w:cs="Batang"/>
         </w:rPr>
@@ -16659,6 +16744,52 @@
       <w:r>
         <w:rPr>
           <w:rFonts w:cs="Batang"/>
+          <w:i/>
+        </w:rPr>
+        <w:t>Learning and Verbal Behav</w:t>
+      </w:r>
+      <w:r>
+        <w:rPr>
+          <w:rFonts w:cs="Batang"/>
+          <w:i/>
+        </w:rPr>
+        <w:t>ior</w:t>
+      </w:r>
+      <w:r>
+        <w:rPr>
+          <w:rFonts w:cs="Batang"/>
+          <w:i/>
+        </w:rPr>
+        <w:t xml:space="preserve"> </w:t>
+      </w:r>
+      <w:r>
+        <w:rPr>
+          <w:rFonts w:cs="Batang"/>
+        </w:rPr>
+        <w:t>5,</w:t>
+      </w:r>
+      <w:r>
+        <w:rPr>
+          <w:rFonts w:cs="Batang"/>
+        </w:rPr>
+        <w:t xml:space="preserve"> pp</w:t>
+      </w:r>
+      <w:r>
+        <w:rPr>
+          <w:rFonts w:cs="Batang"/>
+        </w:rPr>
+        <w:t xml:space="preserve"> 325-337.</w:t>
+      </w:r>
+    </w:p>
+    <w:p>
+      <w:pPr>
+        <w:rPr>
+          <w:rFonts w:cs="Batang"/>
+        </w:rPr>
+      </w:pPr>
+      <w:r>
+        <w:rPr>
+          <w:rFonts w:cs="Batang"/>
         </w:rPr>
         <w:t xml:space="preserve">Chae, </w:t>
       </w:r>
@@ -16666,7 +16797,19 @@
         <w:rPr>
           <w:rFonts w:cs="Batang"/>
         </w:rPr>
-        <w:t>Y-S, &amp; K-</w:t>
+        <w:t xml:space="preserve">Y-S, </w:t>
+      </w:r>
+      <w:r>
+        <w:rPr>
+          <w:rFonts w:cs="Batang"/>
+        </w:rPr>
+        <w:t>and</w:t>
+      </w:r>
+      <w:r>
+        <w:rPr>
+          <w:rFonts w:cs="Batang"/>
+        </w:rPr>
+        <w:t xml:space="preserve"> K-</w:t>
       </w:r>
       <w:r>
         <w:rPr>
@@ -16690,7 +16833,7 @@
         <w:rPr>
           <w:rFonts w:cs="Batang"/>
         </w:rPr>
-        <w:t>“</w:t>
+        <w:t>‘</w:t>
       </w:r>
       <w:r>
         <w:rPr>
@@ -16716,7 +16859,7 @@
         <w:rPr>
           <w:rFonts w:cs="Batang"/>
         </w:rPr>
-        <w:t>”</w:t>
+        <w:t>’</w:t>
       </w:r>
       <w:r>
         <w:rPr>
@@ -16728,13 +16871,20 @@
         <w:rPr>
           <w:rFonts w:cs="Batang"/>
         </w:rPr>
-        <w:t>In Second International Conference on Language Resources and Evaluation: Proceedings</w:t>
-      </w:r>
-      <w:r>
-        <w:rPr>
-          <w:rFonts w:cs="Batang"/>
-        </w:rPr>
-        <w:t>,</w:t>
+        <w:t>i</w:t>
+      </w:r>
+      <w:r>
+        <w:rPr>
+          <w:rFonts w:cs="Batang"/>
+        </w:rPr>
+        <w:t xml:space="preserve">n </w:t>
+      </w:r>
+      <w:r>
+        <w:rPr>
+          <w:rFonts w:cs="Batang"/>
+          <w:i/>
+        </w:rPr>
+        <w:t>Second International Conference on Language Resources and Evaluation: Proceedings</w:t>
       </w:r>
       <w:r>
         <w:rPr>
@@ -16752,7 +16902,13 @@
         <w:rPr>
           <w:rFonts w:cs="Batang"/>
         </w:rPr>
-        <w:t xml:space="preserve"> 1731-1735.</w:t>
+        <w:t xml:space="preserve"> pp </w:t>
+      </w:r>
+      <w:r>
+        <w:rPr>
+          <w:rFonts w:cs="Batang"/>
+        </w:rPr>
+        <w:t>1731-1735.</w:t>
       </w:r>
     </w:p>
     <w:p>
@@ -16765,7 +16921,25 @@
         <w:rPr>
           <w:rFonts w:cs="Batang"/>
         </w:rPr>
-        <w:t>Cooper, W. E., &amp; J. R. Ross.1975. “</w:t>
+        <w:t xml:space="preserve">Cooper, W. E., </w:t>
+      </w:r>
+      <w:r>
+        <w:rPr>
+          <w:rFonts w:cs="Batang"/>
+        </w:rPr>
+        <w:t>and</w:t>
+      </w:r>
+      <w:r>
+        <w:rPr>
+          <w:rFonts w:cs="Batang"/>
+        </w:rPr>
+        <w:t xml:space="preserve"> J. R. Ross.1975. </w:t>
+      </w:r>
+      <w:r>
+        <w:rPr>
+          <w:rFonts w:cs="Batang"/>
+        </w:rPr>
+        <w:t>‘</w:t>
       </w:r>
       <w:r>
         <w:rPr>
@@ -16777,13 +16951,31 @@
         <w:rPr>
           <w:rFonts w:cs="Batang"/>
         </w:rPr>
-        <w:t>”</w:t>
-      </w:r>
-      <w:r>
-        <w:rPr>
-          <w:rFonts w:cs="Batang"/>
-        </w:rPr>
-        <w:t xml:space="preserve"> In R. E. Grossman, J. L. San, &amp; T. J. </w:t>
+        <w:t>’</w:t>
+      </w:r>
+      <w:r>
+        <w:rPr>
+          <w:rFonts w:cs="Batang"/>
+        </w:rPr>
+        <w:t xml:space="preserve"> i</w:t>
+      </w:r>
+      <w:r>
+        <w:rPr>
+          <w:rFonts w:cs="Batang"/>
+        </w:rPr>
+        <w:t xml:space="preserve">n R. E. Grossman, J. L. San, </w:t>
+      </w:r>
+      <w:r>
+        <w:rPr>
+          <w:rFonts w:cs="Batang"/>
+        </w:rPr>
+        <w:t>and</w:t>
+      </w:r>
+      <w:r>
+        <w:rPr>
+          <w:rFonts w:cs="Batang"/>
+        </w:rPr>
+        <w:t xml:space="preserve"> </w:t>
       </w:r>
     </w:p>
     <w:p>
@@ -16791,13 +16983,33 @@
         <w:ind w:firstLine="720"/>
         <w:rPr>
           <w:rFonts w:cs="Batang"/>
+          <w:i/>
         </w:rPr>
       </w:pPr>
       <w:r>
         <w:rPr>
           <w:rFonts w:cs="Batang"/>
         </w:rPr>
-        <w:t xml:space="preserve">Vance (Eds.), Chicago Linguistic Society: Papers from the Parasession on </w:t>
+        <w:t xml:space="preserve">T. J. </w:t>
+      </w:r>
+      <w:r>
+        <w:rPr>
+          <w:rFonts w:cs="Batang"/>
+        </w:rPr>
+        <w:t>Vance (e</w:t>
+      </w:r>
+      <w:r>
+        <w:rPr>
+          <w:rFonts w:cs="Batang"/>
+        </w:rPr>
+        <w:t xml:space="preserve">ds.), </w:t>
+      </w:r>
+      <w:r>
+        <w:rPr>
+          <w:rFonts w:cs="Batang"/>
+          <w:i/>
+        </w:rPr>
+        <w:t xml:space="preserve">Chicago Linguistic Society: Papers from the Parasession on </w:t>
       </w:r>
     </w:p>
     <w:p>
@@ -16810,8 +17022,21 @@
       <w:r>
         <w:rPr>
           <w:rFonts w:cs="Batang"/>
-        </w:rPr>
-        <w:t>Functionalism (pp. 63– 111). Chicago: Chicago Linguistic Society.</w:t>
+          <w:i/>
+        </w:rPr>
+        <w:t>Functionalism</w:t>
+      </w:r>
+      <w:r>
+        <w:rPr>
+          <w:rFonts w:cs="Batang"/>
+        </w:rPr>
+        <w:t>, pp. 63– 111</w:t>
+      </w:r>
+      <w:r>
+        <w:rPr>
+          <w:rFonts w:cs="Batang"/>
+        </w:rPr>
+        <w:t>. Chicago: Chicago Linguistic Society.</w:t>
       </w:r>
     </w:p>
     <w:p>
@@ -16831,7 +17056,19 @@
         <w:rPr>
           <w:rFonts w:cs="Batang"/>
         </w:rPr>
-        <w:t>s, J. H., &amp; S. Glucksberg. 1971</w:t>
+        <w:t xml:space="preserve">s, J. H., </w:t>
+      </w:r>
+      <w:r>
+        <w:rPr>
+          <w:rFonts w:cs="Batang"/>
+        </w:rPr>
+        <w:t>and</w:t>
+      </w:r>
+      <w:r>
+        <w:rPr>
+          <w:rFonts w:cs="Batang"/>
+        </w:rPr>
+        <w:t xml:space="preserve"> S. Glucksberg. 1971</w:t>
       </w:r>
       <w:r>
         <w:rPr>
@@ -16843,7 +17080,7 @@
         <w:rPr>
           <w:rFonts w:cs="Batang"/>
         </w:rPr>
-        <w:t>“</w:t>
+        <w:t>‘</w:t>
       </w:r>
       <w:r>
         <w:rPr>
@@ -16855,7 +17092,7 @@
         <w:rPr>
           <w:rFonts w:cs="Batang"/>
         </w:rPr>
-        <w:t>”</w:t>
+        <w:t>’</w:t>
       </w:r>
       <w:r>
         <w:rPr>
@@ -16884,7 +17121,14 @@
           <w:rFonts w:cs="Batang"/>
           <w:i/>
         </w:rPr>
-        <w:t xml:space="preserve">of Verbal Learning and Verbal Behavior, </w:t>
+        <w:t>of Verbal Learning and Verbal Behavior</w:t>
+      </w:r>
+      <w:r>
+        <w:rPr>
+          <w:rFonts w:cs="Batang"/>
+          <w:i/>
+        </w:rPr>
+        <w:t xml:space="preserve"> </w:t>
       </w:r>
       <w:r>
         <w:rPr>
@@ -16896,7 +17140,19 @@
         <w:rPr>
           <w:rFonts w:cs="Batang"/>
         </w:rPr>
-        <w:t xml:space="preserve"> 63–67.</w:t>
+        <w:t xml:space="preserve"> </w:t>
+      </w:r>
+      <w:r>
+        <w:rPr>
+          <w:rFonts w:cs="Batang"/>
+        </w:rPr>
+        <w:t xml:space="preserve">pp </w:t>
+      </w:r>
+      <w:r>
+        <w:rPr>
+          <w:rFonts w:cs="Batang"/>
+        </w:rPr>
+        <w:t>63–67.</w:t>
       </w:r>
     </w:p>
     <w:p>
@@ -16915,7 +17171,19 @@
         <w:rPr>
           <w:rFonts w:cs="Batang"/>
         </w:rPr>
-        <w:t>es, S. Th. &amp; Stefanowitsch, A. 2004</w:t>
+        <w:t xml:space="preserve">es, S. Th. </w:t>
+      </w:r>
+      <w:r>
+        <w:rPr>
+          <w:rFonts w:cs="Batang"/>
+        </w:rPr>
+        <w:t>and</w:t>
+      </w:r>
+      <w:r>
+        <w:rPr>
+          <w:rFonts w:cs="Batang"/>
+        </w:rPr>
+        <w:t xml:space="preserve"> Stefanowitsch, A. 2004</w:t>
       </w:r>
       <w:r>
         <w:rPr>
@@ -16927,7 +17195,7 @@
         <w:rPr>
           <w:rFonts w:cs="Batang"/>
         </w:rPr>
-        <w:t>“</w:t>
+        <w:t>‘</w:t>
       </w:r>
       <w:r>
         <w:rPr>
@@ -16947,13 +17215,19 @@
         <w:rPr>
           <w:rFonts w:cs="Batang"/>
         </w:rPr>
-        <w:t>based perspective on ‘alternations’.</w:t>
-      </w:r>
-      <w:r>
-        <w:rPr>
-          <w:rFonts w:cs="Batang"/>
-        </w:rPr>
-        <w:t>”</w:t>
+        <w:t>base</w:t>
+      </w:r>
+      <w:r>
+        <w:rPr>
+          <w:rFonts w:cs="Batang"/>
+        </w:rPr>
+        <w:t>d perspective on ‘alternations’</w:t>
+      </w:r>
+      <w:r>
+        <w:rPr>
+          <w:rFonts w:cs="Batang"/>
+        </w:rPr>
+        <w:t>’</w:t>
       </w:r>
       <w:r>
         <w:rPr>
@@ -16972,7 +17246,31 @@
         <w:rPr>
           <w:rFonts w:cs="Batang"/>
         </w:rPr>
-        <w:t>9(1), 97-129.</w:t>
+        <w:t>9</w:t>
+      </w:r>
+      <w:r>
+        <w:rPr>
+          <w:rFonts w:cs="Batang"/>
+        </w:rPr>
+        <w:t xml:space="preserve"> </w:t>
+      </w:r>
+      <w:r>
+        <w:rPr>
+          <w:rFonts w:cs="Batang"/>
+        </w:rPr>
+        <w:t>(1),</w:t>
+      </w:r>
+      <w:r>
+        <w:rPr>
+          <w:rFonts w:cs="Batang"/>
+        </w:rPr>
+        <w:t xml:space="preserve"> pp</w:t>
+      </w:r>
+      <w:r>
+        <w:rPr>
+          <w:rFonts w:cs="Batang"/>
+        </w:rPr>
+        <w:t xml:space="preserve"> 97-129.</w:t>
       </w:r>
     </w:p>
     <w:p>
@@ -17057,7 +17355,7 @@
         <w:rPr>
           <w:rFonts w:cs="Batang"/>
         </w:rPr>
-        <w:t>“</w:t>
+        <w:t>‘</w:t>
       </w:r>
       <w:r>
         <w:rPr>
@@ -17069,7 +17367,7 @@
         <w:rPr>
           <w:rFonts w:cs="Batang"/>
         </w:rPr>
-        <w:t>”</w:t>
+        <w:t>’</w:t>
       </w:r>
       <w:r>
         <w:rPr>
@@ -17119,7 +17417,19 @@
         <w:rPr>
           <w:rFonts w:cs="Batang"/>
         </w:rPr>
-        <w:t>ivassiloglou, V. &amp; Wiebe J. M. 2000.</w:t>
+        <w:t xml:space="preserve">ivassiloglou, V. </w:t>
+      </w:r>
+      <w:r>
+        <w:rPr>
+          <w:rFonts w:cs="Batang"/>
+        </w:rPr>
+        <w:t>and</w:t>
+      </w:r>
+      <w:r>
+        <w:rPr>
+          <w:rFonts w:cs="Batang"/>
+        </w:rPr>
+        <w:t xml:space="preserve"> Wiebe J. M. 2000.</w:t>
       </w:r>
       <w:r>
         <w:rPr>
@@ -17131,13 +17441,19 @@
         <w:rPr>
           <w:rFonts w:cs="Batang"/>
         </w:rPr>
-        <w:t>“</w:t>
-      </w:r>
-      <w:r>
-        <w:rPr>
-          <w:rFonts w:cs="Batang"/>
-        </w:rPr>
-        <w:t xml:space="preserve">Effects of Adjective Orientation and </w:t>
+        <w:t>‘</w:t>
+      </w:r>
+      <w:r>
+        <w:rPr>
+          <w:rFonts w:cs="Batang"/>
+        </w:rPr>
+        <w:t>Effects of adjective o</w:t>
+      </w:r>
+      <w:r>
+        <w:rPr>
+          <w:rFonts w:cs="Batang"/>
+        </w:rPr>
+        <w:t xml:space="preserve">rientation and </w:t>
       </w:r>
     </w:p>
     <w:p>
@@ -17152,13 +17468,19 @@
         <w:rPr>
           <w:rFonts w:cs="Batang"/>
         </w:rPr>
-        <w:t>Gradability on Sentence Subjectivity.</w:t>
-      </w:r>
-      <w:r>
-        <w:rPr>
-          <w:rFonts w:cs="Batang"/>
-        </w:rPr>
-        <w:t>”</w:t>
+        <w:t>gradability on sentence s</w:t>
+      </w:r>
+      <w:r>
+        <w:rPr>
+          <w:rFonts w:cs="Batang"/>
+        </w:rPr>
+        <w:t>ubjectivity.</w:t>
+      </w:r>
+      <w:r>
+        <w:rPr>
+          <w:rFonts w:cs="Batang"/>
+        </w:rPr>
+        <w:t>’</w:t>
       </w:r>
       <w:r>
         <w:rPr>
@@ -17219,31 +17541,37 @@
         <w:rPr>
           <w:rFonts w:cs="Batang"/>
         </w:rPr>
-        <w:t>“</w:t>
-      </w:r>
-      <w:r>
-        <w:rPr>
-          <w:rFonts w:cs="Batang"/>
-        </w:rPr>
-        <w:t>On the Relative Order of Adjectives</w:t>
-      </w:r>
-      <w:r>
-        <w:rPr>
-          <w:rFonts w:cs="Batang"/>
-        </w:rPr>
-        <w:t>.</w:t>
-      </w:r>
-      <w:r>
-        <w:rPr>
-          <w:rFonts w:cs="Batang"/>
-        </w:rPr>
-        <w:t>”</w:t>
-      </w:r>
-      <w:r>
-        <w:rPr>
-          <w:rFonts w:cs="Batang"/>
-        </w:rPr>
-        <w:t xml:space="preserve"> In H. Seiler (Ed.), </w:t>
+        <w:t>‘</w:t>
+      </w:r>
+      <w:r>
+        <w:rPr>
+          <w:rFonts w:cs="Batang"/>
+        </w:rPr>
+        <w:t>On the relative order of a</w:t>
+      </w:r>
+      <w:r>
+        <w:rPr>
+          <w:rFonts w:cs="Batang"/>
+        </w:rPr>
+        <w:t>djectives</w:t>
+      </w:r>
+      <w:r>
+        <w:rPr>
+          <w:rFonts w:cs="Batang"/>
+        </w:rPr>
+        <w:t>’</w:t>
+      </w:r>
+      <w:r>
+        <w:rPr>
+          <w:rFonts w:cs="Batang"/>
+        </w:rPr>
+        <w:t xml:space="preserve"> in H. Seiler (e</w:t>
+      </w:r>
+      <w:r>
+        <w:rPr>
+          <w:rFonts w:cs="Batang"/>
+        </w:rPr>
+        <w:t xml:space="preserve">d.), </w:t>
       </w:r>
       <w:r>
         <w:rPr>
@@ -17271,7 +17599,13 @@
         <w:rPr>
           <w:rFonts w:cs="Batang"/>
         </w:rPr>
-        <w:t xml:space="preserve"> (pp. 165-184). Tübingen: Narr.</w:t>
+        <w:t>, pp. 165-184</w:t>
+      </w:r>
+      <w:r>
+        <w:rPr>
+          <w:rFonts w:cs="Batang"/>
+        </w:rPr>
+        <w:t>. Tübingen: Narr.</w:t>
       </w:r>
     </w:p>
     <w:p>
@@ -17314,7 +17648,7 @@
         <w:rPr>
           <w:rFonts w:cs="Batang"/>
         </w:rPr>
-        <w:t>“</w:t>
+        <w:t>‘</w:t>
       </w:r>
       <w:r>
         <w:rPr>
@@ -17340,7 +17674,7 @@
         <w:rPr>
           <w:rFonts w:cs="Batang"/>
         </w:rPr>
-        <w:t>”</w:t>
+        <w:t>’</w:t>
       </w:r>
       <w:r>
         <w:rPr>
@@ -17354,6 +17688,12 @@
           <w:i/>
         </w:rPr>
         <w:t xml:space="preserve">Proceedings of the NAACL HLT 2012 Student Research Workshop, </w:t>
+      </w:r>
+      <w:r>
+        <w:rPr>
+          <w:rFonts w:cs="Batang"/>
+        </w:rPr>
+        <w:t xml:space="preserve">pp </w:t>
       </w:r>
       <w:r>
         <w:rPr>
@@ -17386,7 +17726,19 @@
         <w:rPr>
           <w:rFonts w:cs="Batang"/>
         </w:rPr>
-        <w:t xml:space="preserve">Huang, H-W. &amp; </w:t>
+        <w:t xml:space="preserve">Huang, H-W. </w:t>
+      </w:r>
+      <w:r>
+        <w:rPr>
+          <w:rFonts w:cs="Batang"/>
+        </w:rPr>
+        <w:t>and</w:t>
+      </w:r>
+      <w:r>
+        <w:rPr>
+          <w:rFonts w:cs="Batang"/>
+        </w:rPr>
+        <w:t xml:space="preserve"> </w:t>
       </w:r>
       <w:r>
         <w:rPr>
@@ -17404,7 +17756,7 @@
         <w:rPr>
           <w:rFonts w:cs="Batang"/>
         </w:rPr>
-        <w:t>“</w:t>
+        <w:t>‘</w:t>
       </w:r>
       <w:r>
         <w:rPr>
@@ -17430,7 +17782,7 @@
         <w:rPr>
           <w:rFonts w:cs="Batang"/>
         </w:rPr>
-        <w:t>”</w:t>
+        <w:t>’</w:t>
       </w:r>
       <w:r>
         <w:rPr>
@@ -17443,7 +17795,7 @@
           <w:rFonts w:cs="Batang"/>
           <w:i/>
         </w:rPr>
-        <w:t>Brain Research,</w:t>
+        <w:t>Brain Research</w:t>
       </w:r>
       <w:r>
         <w:rPr>
@@ -17455,7 +17807,19 @@
         <w:rPr>
           <w:rFonts w:cs="Batang"/>
         </w:rPr>
-        <w:t>, 62-70.</w:t>
+        <w:t>,</w:t>
+      </w:r>
+      <w:r>
+        <w:rPr>
+          <w:rFonts w:cs="Batang"/>
+        </w:rPr>
+        <w:t xml:space="preserve"> pp</w:t>
+      </w:r>
+      <w:r>
+        <w:rPr>
+          <w:rFonts w:cs="Batang"/>
+        </w:rPr>
+        <w:t xml:space="preserve"> 62-70.</w:t>
       </w:r>
     </w:p>
     <w:p>
@@ -17474,13 +17838,31 @@
         <w:rPr>
           <w:rFonts w:cs="Batang"/>
         </w:rPr>
-        <w:t xml:space="preserve">&amp; W. J. M. Levelt. </w:t>
-      </w:r>
-      <w:r>
-        <w:rPr>
-          <w:rFonts w:cs="Batang"/>
-        </w:rPr>
-        <w:t xml:space="preserve">1994. “Word frequency effects in speech production: </w:t>
+        <w:t>and</w:t>
+      </w:r>
+      <w:r>
+        <w:rPr>
+          <w:rFonts w:cs="Batang"/>
+        </w:rPr>
+        <w:t xml:space="preserve"> W. J. M. Levelt. </w:t>
+      </w:r>
+      <w:r>
+        <w:rPr>
+          <w:rFonts w:cs="Batang"/>
+        </w:rPr>
+        <w:t xml:space="preserve">1994. </w:t>
+      </w:r>
+      <w:r>
+        <w:rPr>
+          <w:rFonts w:cs="Batang"/>
+        </w:rPr>
+        <w:t>‘</w:t>
+      </w:r>
+      <w:r>
+        <w:rPr>
+          <w:rFonts w:cs="Batang"/>
+        </w:rPr>
+        <w:t xml:space="preserve">Word frequency effects in speech </w:t>
       </w:r>
     </w:p>
     <w:p>
@@ -17494,20 +17876,45 @@
         <w:rPr>
           <w:rFonts w:cs="Batang"/>
         </w:rPr>
-        <w:t xml:space="preserve">retrieval of syntactic information and of phonological form”. </w:t>
+        <w:t>production: retrieval of syntactic information and of phonological form</w:t>
+      </w:r>
+      <w:r>
+        <w:rPr>
+          <w:rFonts w:cs="Batang"/>
+        </w:rPr>
+        <w:t>’</w:t>
+      </w:r>
+      <w:r>
+        <w:rPr>
+          <w:rFonts w:cs="Batang"/>
+        </w:rPr>
+        <w:t xml:space="preserve">. </w:t>
       </w:r>
       <w:r>
         <w:rPr>
           <w:rFonts w:cs="Batang"/>
           <w:i/>
         </w:rPr>
-        <w:t>Journal of Experimental Psychology: Learning Memory, and Cognition,</w:t>
-      </w:r>
-      <w:r>
-        <w:rPr>
-          <w:rFonts w:cs="Batang"/>
-        </w:rPr>
-        <w:t xml:space="preserve"> 20(4). 824-843.</w:t>
+        <w:t>Journal of Experimental Psychology: Learning Memory, and Cognition</w:t>
+      </w:r>
+      <w:r>
+        <w:rPr>
+          <w:rFonts w:cs="Batang"/>
+          <w:i/>
+        </w:rPr>
+        <w:t xml:space="preserve"> </w:t>
+      </w:r>
+      <w:r>
+        <w:rPr>
+          <w:rFonts w:cs="Batang"/>
+        </w:rPr>
+        <w:t>20(4), pp</w:t>
+      </w:r>
+      <w:r>
+        <w:rPr>
+          <w:rFonts w:cs="Batang"/>
+        </w:rPr>
+        <w:t xml:space="preserve"> 824-843.</w:t>
       </w:r>
     </w:p>
     <w:p>
@@ -17539,7 +17946,7 @@
         <w:rPr>
           <w:rFonts w:cs="Batang"/>
         </w:rPr>
-        <w:t>“</w:t>
+        <w:t>‘</w:t>
       </w:r>
       <w:r>
         <w:rPr>
@@ -17557,7 +17964,7 @@
         <w:rPr>
           <w:rFonts w:cs="Batang"/>
         </w:rPr>
-        <w:t>”</w:t>
+        <w:t>’</w:t>
       </w:r>
       <w:r>
         <w:rPr>
@@ -17643,7 +18050,7 @@
         <w:rPr>
           <w:rFonts w:cs="Batang"/>
         </w:rPr>
-        <w:t>“</w:t>
+        <w:t>‘</w:t>
       </w:r>
       <w:r>
         <w:rPr>
@@ -17661,7 +18068,7 @@
         <w:rPr>
           <w:rFonts w:cs="Batang"/>
         </w:rPr>
-        <w:t>”</w:t>
+        <w:t>’</w:t>
       </w:r>
       <w:r>
         <w:rPr>
@@ -17694,13 +18101,6 @@
       <w:r>
         <w:rPr>
           <w:rFonts w:cs="Batang"/>
-          <w:i/>
-        </w:rPr>
-        <w:t>,</w:t>
-      </w:r>
-      <w:r>
-        <w:rPr>
-          <w:rFonts w:cs="Batang"/>
         </w:rPr>
         <w:t xml:space="preserve"> </w:t>
       </w:r>
@@ -17709,6 +18109,12 @@
           <w:rFonts w:cs="Batang"/>
         </w:rPr>
         <w:t>43,</w:t>
+      </w:r>
+      <w:r>
+        <w:rPr>
+          <w:rFonts w:cs="Batang"/>
+        </w:rPr>
+        <w:t xml:space="preserve"> pp</w:t>
       </w:r>
       <w:r>
         <w:rPr>
@@ -17739,7 +18145,13 @@
         <w:rPr>
           <w:rFonts w:cs="Batang"/>
         </w:rPr>
-        <w:t xml:space="preserve"> (2009). </w:t>
+        <w:t>. 2009</w:t>
+      </w:r>
+      <w:r>
+        <w:rPr>
+          <w:rFonts w:cs="Batang"/>
+        </w:rPr>
+        <w:t xml:space="preserve">. </w:t>
       </w:r>
       <w:r>
         <w:rPr>
@@ -17789,7 +18201,19 @@
         <w:rPr>
           <w:rFonts w:cs="Batang"/>
         </w:rPr>
-        <w:t xml:space="preserve"> &amp; Tak</w:t>
+        <w:t xml:space="preserve"> </w:t>
+      </w:r>
+      <w:r>
+        <w:rPr>
+          <w:rFonts w:cs="Batang"/>
+        </w:rPr>
+        <w:t>and</w:t>
+      </w:r>
+      <w:r>
+        <w:rPr>
+          <w:rFonts w:cs="Batang"/>
+        </w:rPr>
+        <w:t xml:space="preserve"> Tak</w:t>
       </w:r>
       <w:r>
         <w:rPr>
@@ -17813,13 +18237,25 @@
         <w:rPr>
           <w:rFonts w:cs="Batang"/>
         </w:rPr>
-        <w:t>“</w:t>
-      </w:r>
-      <w:r>
-        <w:rPr>
-          <w:rFonts w:cs="Batang"/>
-        </w:rPr>
-        <w:t>Order &amp; Interpretation in P</w:t>
+        <w:t>‘</w:t>
+      </w:r>
+      <w:r>
+        <w:rPr>
+          <w:rFonts w:cs="Batang"/>
+        </w:rPr>
+        <w:t xml:space="preserve">Order </w:t>
+      </w:r>
+      <w:r>
+        <w:rPr>
+          <w:rFonts w:cs="Batang"/>
+        </w:rPr>
+        <w:t>and</w:t>
+      </w:r>
+      <w:r>
+        <w:rPr>
+          <w:rFonts w:cs="Batang"/>
+        </w:rPr>
+        <w:t xml:space="preserve"> Interpretation in P</w:t>
       </w:r>
       <w:r>
         <w:rPr>
@@ -17852,19 +18288,25 @@
         <w:rPr>
           <w:rFonts w:cs="Batang"/>
         </w:rPr>
-        <w:t>”</w:t>
-      </w:r>
-      <w:r>
-        <w:rPr>
-          <w:rFonts w:cs="Batang"/>
-        </w:rPr>
-        <w:t xml:space="preserve"> In M. Kelepir and B. Ozturk, </w:t>
-      </w:r>
-      <w:r>
-        <w:rPr>
-          <w:rFonts w:cs="Batang"/>
-        </w:rPr>
-        <w:t>(E</w:t>
+        <w:t>’</w:t>
+      </w:r>
+      <w:r>
+        <w:rPr>
+          <w:rFonts w:cs="Batang"/>
+        </w:rPr>
+        <w:t xml:space="preserve"> i</w:t>
+      </w:r>
+      <w:r>
+        <w:rPr>
+          <w:rFonts w:cs="Batang"/>
+        </w:rPr>
+        <w:t xml:space="preserve">n M. Kelepir and B. Ozturk, </w:t>
+      </w:r>
+      <w:r>
+        <w:rPr>
+          <w:rFonts w:cs="Batang"/>
+        </w:rPr>
+        <w:t>(e</w:t>
       </w:r>
       <w:r>
         <w:rPr>
@@ -17911,20 +18353,32 @@
           <w:rFonts w:cs="Batang"/>
           <w:i/>
         </w:rPr>
-        <w:t xml:space="preserve">, </w:t>
+        <w:t xml:space="preserve"> </w:t>
+      </w:r>
+      <w:r>
+        <w:rPr>
+          <w:rFonts w:cs="Batang"/>
+        </w:rPr>
+        <w:t>54</w:t>
       </w:r>
       <w:r>
         <w:rPr>
           <w:rFonts w:cs="Batang"/>
           <w:i/>
         </w:rPr>
-        <w:t>54,</w:t>
+        <w:t>,</w:t>
       </w:r>
       <w:r>
         <w:rPr>
           <w:rFonts w:cs="Batang"/>
         </w:rPr>
         <w:t xml:space="preserve"> </w:t>
+      </w:r>
+      <w:r>
+        <w:rPr>
+          <w:rFonts w:cs="Batang"/>
+        </w:rPr>
+        <w:t xml:space="preserve">pp </w:t>
       </w:r>
       <w:r>
         <w:rPr>
@@ -17967,7 +18421,7 @@
         <w:rPr>
           <w:rFonts w:cs="Batang"/>
         </w:rPr>
-        <w:t>“</w:t>
+        <w:t>‘</w:t>
       </w:r>
       <w:r>
         <w:rPr>
@@ -18005,7 +18459,7 @@
         <w:rPr>
           <w:rFonts w:cs="Batang"/>
         </w:rPr>
-        <w:t>”</w:t>
+        <w:t>’</w:t>
       </w:r>
       <w:r>
         <w:rPr>
@@ -18031,13 +18485,7 @@
         <w:rPr>
           <w:rFonts w:cs="Batang"/>
         </w:rPr>
-        <w:t>,</w:t>
-      </w:r>
-      <w:r>
-        <w:rPr>
-          <w:rFonts w:cs="Batang"/>
-        </w:rPr>
-        <w:t> </w:t>
+        <w:t xml:space="preserve"> </w:t>
       </w:r>
       <w:r>
         <w:rPr>
@@ -18067,11 +18515,31 @@
         <w:rPr>
           <w:rFonts w:cs="Batang"/>
         </w:rPr>
-        <w:t>272-275.</w:t>
+        <w:t xml:space="preserve">pp </w:t>
+      </w:r>
+      <w:r>
+        <w:rPr>
+          <w:rFonts w:cs="Batang"/>
+        </w:rPr>
+        <w:t>272-</w:t>
       </w:r>
     </w:p>
     <w:p>
       <w:pPr>
+        <w:ind w:left="720"/>
+        <w:rPr>
+          <w:rFonts w:cs="Batang"/>
+        </w:rPr>
+      </w:pPr>
+      <w:r>
+        <w:rPr>
+          <w:rFonts w:cs="Batang"/>
+        </w:rPr>
+        <w:t>275.</w:t>
+      </w:r>
+    </w:p>
+    <w:p>
+      <w:pPr>
         <w:rPr>
           <w:rFonts w:cs="Batang"/>
           <w:i/>
@@ -18105,7 +18573,7 @@
         <w:rPr>
           <w:rFonts w:cs="Batang"/>
         </w:rPr>
-        <w:t>“</w:t>
+        <w:t>‘</w:t>
       </w:r>
       <w:r>
         <w:rPr>
@@ -18117,7 +18585,7 @@
         <w:rPr>
           <w:rFonts w:cs="Batang"/>
         </w:rPr>
-        <w:t>”</w:t>
+        <w:t>’</w:t>
       </w:r>
       <w:r>
         <w:rPr>
@@ -18145,7 +18613,21 @@
           <w:rFonts w:cs="Batang"/>
           <w:i/>
         </w:rPr>
-        <w:t xml:space="preserve">Verbal Learning and Verbal Behavior, </w:t>
+        <w:t>Verb</w:t>
+      </w:r>
+      <w:r>
+        <w:rPr>
+          <w:rFonts w:cs="Batang"/>
+          <w:i/>
+        </w:rPr>
+        <w:t>al Learning and Verbal Behavior</w:t>
+      </w:r>
+      <w:r>
+        <w:rPr>
+          <w:rFonts w:cs="Batang"/>
+          <w:i/>
+        </w:rPr>
+        <w:t xml:space="preserve"> </w:t>
       </w:r>
       <w:r>
         <w:rPr>
@@ -18164,6 +18646,12 @@
           <w:rFonts w:cs="Batang"/>
         </w:rPr>
         <w:t xml:space="preserve">), </w:t>
+      </w:r>
+      <w:r>
+        <w:rPr>
+          <w:rFonts w:cs="Batang"/>
+        </w:rPr>
+        <w:t xml:space="preserve">pp </w:t>
       </w:r>
       <w:r>
         <w:rPr>
@@ -18182,7 +18670,31 @@
         <w:rPr>
           <w:rFonts w:cs="Batang"/>
         </w:rPr>
-        <w:t xml:space="preserve">Meyer, D. E. &amp; Schvaneveldt, R. W. 1971. “Facilitation in recognizing pairs of words: </w:t>
+        <w:t xml:space="preserve">Meyer, D. E. </w:t>
+      </w:r>
+      <w:r>
+        <w:rPr>
+          <w:rFonts w:cs="Batang"/>
+        </w:rPr>
+        <w:t>and</w:t>
+      </w:r>
+      <w:r>
+        <w:rPr>
+          <w:rFonts w:cs="Batang"/>
+        </w:rPr>
+        <w:t xml:space="preserve"> Schvaneveldt, R. W. 1971. </w:t>
+      </w:r>
+      <w:r>
+        <w:rPr>
+          <w:rFonts w:cs="Batang"/>
+        </w:rPr>
+        <w:t>‘</w:t>
+      </w:r>
+      <w:r>
+        <w:rPr>
+          <w:rFonts w:cs="Batang"/>
+        </w:rPr>
+        <w:t xml:space="preserve">Facilitation in recognizing pairs of words: </w:t>
       </w:r>
     </w:p>
     <w:p>
@@ -18196,7 +18708,19 @@
         <w:rPr>
           <w:rFonts w:cs="Batang"/>
         </w:rPr>
-        <w:t xml:space="preserve">evidence of a dependence between retrieval operations.” </w:t>
+        <w:t>evidence of a dependence between retrieval operations.</w:t>
+      </w:r>
+      <w:r>
+        <w:rPr>
+          <w:rFonts w:cs="Batang"/>
+        </w:rPr>
+        <w:t>’</w:t>
+      </w:r>
+      <w:r>
+        <w:rPr>
+          <w:rFonts w:cs="Batang"/>
+        </w:rPr>
+        <w:t xml:space="preserve"> </w:t>
       </w:r>
       <w:r>
         <w:rPr>
@@ -18209,7 +18733,13 @@
         <w:rPr>
           <w:rFonts w:cs="Batang"/>
         </w:rPr>
-        <w:t>, 90(20). 227-234.</w:t>
+        <w:t xml:space="preserve"> 90(20), pp</w:t>
+      </w:r>
+      <w:r>
+        <w:rPr>
+          <w:rFonts w:cs="Batang"/>
+        </w:rPr>
+        <w:t xml:space="preserve"> 227-234.</w:t>
       </w:r>
       <w:r>
         <w:rPr>
@@ -18228,7 +18758,13 @@
         <w:rPr>
           <w:rFonts w:cs="Batang"/>
         </w:rPr>
-        <w:t>Pinker, S. &amp;</w:t>
+        <w:t xml:space="preserve">Pinker, S. </w:t>
+      </w:r>
+      <w:r>
+        <w:rPr>
+          <w:rFonts w:cs="Batang"/>
+        </w:rPr>
+        <w:t>and</w:t>
       </w:r>
       <w:r>
         <w:rPr>
@@ -18246,7 +18782,7 @@
         <w:rPr>
           <w:rFonts w:cs="Batang"/>
         </w:rPr>
-        <w:t>“</w:t>
+        <w:t>‘</w:t>
       </w:r>
       <w:r>
         <w:rPr>
@@ -18258,7 +18794,13 @@
         <w:rPr>
           <w:rFonts w:cs="Batang"/>
         </w:rPr>
-        <w:t xml:space="preserve"> to rules of frozen word order.”</w:t>
+        <w:t xml:space="preserve"> to rules of frozen word order.</w:t>
+      </w:r>
+      <w:r>
+        <w:rPr>
+          <w:rFonts w:cs="Batang"/>
+        </w:rPr>
+        <w:t>’</w:t>
       </w:r>
     </w:p>
     <w:p>
@@ -18273,13 +18815,26 @@
           <w:rFonts w:cs="Batang"/>
           <w:i/>
         </w:rPr>
-        <w:t xml:space="preserve">Journal of Verbal Learning and Behavior, </w:t>
+        <w:t>Journal of Verbal Learning and Behavior</w:t>
+      </w:r>
+      <w:r>
+        <w:rPr>
+          <w:rFonts w:cs="Batang"/>
+          <w:i/>
+        </w:rPr>
+        <w:t xml:space="preserve"> </w:t>
       </w:r>
       <w:r>
         <w:rPr>
           <w:rFonts w:cs="Batang"/>
         </w:rPr>
         <w:t>18,</w:t>
+      </w:r>
+      <w:r>
+        <w:rPr>
+          <w:rFonts w:cs="Batang"/>
+        </w:rPr>
+        <w:t xml:space="preserve"> pp</w:t>
       </w:r>
       <w:r>
         <w:rPr>
@@ -18309,16 +18864,19 @@
         <w:t xml:space="preserve">. </w:t>
       </w:r>
       <w:r>
-        <w:t>“</w:t>
+        <w:t>‘</w:t>
       </w:r>
       <w:r>
         <w:t>Iconicity in Syntax. The Natural Order of Attributes.</w:t>
       </w:r>
       <w:r>
-        <w:t>”</w:t>
-      </w:r>
-      <w:r>
-        <w:t xml:space="preserve"> In P. Bouissac, </w:t>
+        <w:t>’</w:t>
+      </w:r>
+      <w:r>
+        <w:t xml:space="preserve"> i</w:t>
+      </w:r>
+      <w:r>
+        <w:t xml:space="preserve">n P. Bouissac, </w:t>
       </w:r>
     </w:p>
     <w:p>
@@ -18326,16 +18884,34 @@
         <w:ind w:firstLine="720"/>
       </w:pPr>
       <w:r>
-        <w:t xml:space="preserve">M. Herzfeld, &amp; R. Posner (Eds.), </w:t>
+        <w:t xml:space="preserve">M. Herzfeld, </w:t>
+      </w:r>
+      <w:r>
+        <w:t>and</w:t>
+      </w:r>
+      <w:r>
+        <w:t xml:space="preserve"> R. Posner (e</w:t>
+      </w:r>
+      <w:r>
+        <w:t xml:space="preserve">ds.), </w:t>
       </w:r>
       <w:r>
         <w:rPr>
           <w:i/>
         </w:rPr>
-        <w:t xml:space="preserve">Iconicity. Essays on the Nature of Culture </w:t>
-      </w:r>
-      <w:r>
-        <w:t>(pp. 305-</w:t>
+        <w:t>Iconicity. Essays on the Nature of Culture</w:t>
+      </w:r>
+      <w:r>
+        <w:rPr>
+          <w:i/>
+        </w:rPr>
+        <w:t xml:space="preserve">, </w:t>
+      </w:r>
+      <w:r>
+        <w:t>pp.</w:t>
+      </w:r>
+      <w:r>
+        <w:t xml:space="preserve"> 305-</w:t>
       </w:r>
     </w:p>
     <w:p>
@@ -18343,7 +18919,10 @@
         <w:ind w:firstLine="720"/>
       </w:pPr>
       <w:r>
-        <w:t>337). Tübingen: Stauffenburg Verlag.</w:t>
+        <w:t>337.</w:t>
+      </w:r>
+      <w:r>
+        <w:t xml:space="preserve"> Tübingen: Stauffenburg Verlag.</w:t>
       </w:r>
     </w:p>
     <w:p>
@@ -18356,7 +18935,13 @@
         <w:t xml:space="preserve">Quirk, R., S. Greenbaum, </w:t>
       </w:r>
       <w:r>
-        <w:t>G. Leech, &amp; J. Svartvik (Eds.) 1985</w:t>
+        <w:t xml:space="preserve">G. Leech, </w:t>
+      </w:r>
+      <w:r>
+        <w:t>and</w:t>
+      </w:r>
+      <w:r>
+        <w:t xml:space="preserve"> J. Svartvik (Eds.) 1985</w:t>
       </w:r>
       <w:r>
         <w:t xml:space="preserve">. </w:t>
@@ -18404,7 +18989,19 @@
         <w:rPr>
           <w:rFonts w:cs="Batang"/>
         </w:rPr>
-        <w:t xml:space="preserve">7. “Ordering preferences for congruent and incongruent English </w:t>
+        <w:t xml:space="preserve">7. </w:t>
+      </w:r>
+      <w:r>
+        <w:rPr>
+          <w:rFonts w:cs="Batang"/>
+        </w:rPr>
+        <w:t>‘</w:t>
+      </w:r>
+      <w:r>
+        <w:rPr>
+          <w:rFonts w:cs="Batang"/>
+        </w:rPr>
+        <w:t xml:space="preserve">Ordering preferences for congruent and incongruent English </w:t>
       </w:r>
     </w:p>
     <w:p>
@@ -18418,7 +19015,19 @@
         <w:rPr>
           <w:rFonts w:cs="Batang"/>
         </w:rPr>
-        <w:t xml:space="preserve">adjectives in attributive and predicative contexts.” </w:t>
+        <w:t>adjectives in attributive and predicative contexts.</w:t>
+      </w:r>
+      <w:r>
+        <w:rPr>
+          <w:rFonts w:cs="Batang"/>
+        </w:rPr>
+        <w:t>’</w:t>
+      </w:r>
+      <w:r>
+        <w:rPr>
+          <w:rFonts w:cs="Batang"/>
+        </w:rPr>
+        <w:t xml:space="preserve"> </w:t>
       </w:r>
       <w:r>
         <w:rPr>
@@ -18431,7 +19040,25 @@
         <w:rPr>
           <w:rFonts w:cs="Batang"/>
         </w:rPr>
-        <w:t>, 16, 489-503.</w:t>
+        <w:t xml:space="preserve"> </w:t>
+      </w:r>
+      <w:r>
+        <w:rPr>
+          <w:rFonts w:cs="Batang"/>
+        </w:rPr>
+        <w:t>16,</w:t>
+      </w:r>
+      <w:r>
+        <w:rPr>
+          <w:rFonts w:cs="Batang"/>
+        </w:rPr>
+        <w:t xml:space="preserve"> pp</w:t>
+      </w:r>
+      <w:r>
+        <w:rPr>
+          <w:rFonts w:cs="Batang"/>
+        </w:rPr>
+        <w:t xml:space="preserve"> 489-503.</w:t>
       </w:r>
     </w:p>
     <w:p>
@@ -18522,6 +19149,11 @@
       </w:r>
     </w:p>
     <w:p>
+      <w:pPr>
+        <w:rPr>
+          <w:i/>
+        </w:rPr>
+      </w:pPr>
       <w:r>
         <w:t>Wulff, S. 2003</w:t>
       </w:r>
@@ -18529,13 +19161,13 @@
         <w:t xml:space="preserve">. </w:t>
       </w:r>
       <w:r>
-        <w:t>“</w:t>
+        <w:t>‘</w:t>
       </w:r>
       <w:r>
         <w:t>A multifactorial corpus analysis of adjective order in English.</w:t>
       </w:r>
       <w:r>
-        <w:t>”</w:t>
+        <w:t>’</w:t>
       </w:r>
       <w:r>
         <w:t xml:space="preserve"> </w:t>
@@ -18544,7 +19176,24 @@
         <w:rPr>
           <w:i/>
         </w:rPr>
-        <w:t xml:space="preserve">International Journal of Corpus Linguistics, </w:t>
+        <w:t xml:space="preserve">International </w:t>
+      </w:r>
+    </w:p>
+    <w:p>
+      <w:pPr>
+        <w:ind w:firstLine="720"/>
+      </w:pPr>
+      <w:r>
+        <w:rPr>
+          <w:i/>
+        </w:rPr>
+        <w:t>Journal of Corpus Linguistics</w:t>
+      </w:r>
+      <w:r>
+        <w:rPr>
+          <w:i/>
+        </w:rPr>
+        <w:t xml:space="preserve"> </w:t>
       </w:r>
       <w:r>
         <w:t>8</w:t>
@@ -18553,7 +19202,13 @@
         <w:t>,</w:t>
       </w:r>
       <w:r>
-        <w:t xml:space="preserve"> 245</w:t>
+        <w:t xml:space="preserve"> </w:t>
+      </w:r>
+      <w:r>
+        <w:t xml:space="preserve">pp </w:t>
+      </w:r>
+      <w:r>
+        <w:t>245</w:t>
       </w:r>
       <w:r>
         <w:t xml:space="preserve">-282. </w:t>
@@ -39302,7 +39957,7 @@
         <w:rStyle w:val="PageNumber"/>
         <w:noProof/>
       </w:rPr>
-      <w:t>38</w:t>
+      <w:t>20</w:t>
     </w:r>
     <w:r>
       <w:rPr>
@@ -39390,13 +40045,7 @@
         <w:rPr>
           <w:sz w:val="20"/>
         </w:rPr>
-        <w:t xml:space="preserve">All examples are taken from </w:t>
-      </w:r>
-      <w:r>
-        <w:rPr>
-          <w:sz w:val="20"/>
-        </w:rPr>
-        <w:t>the KAIST corpus</w:t>
+        <w:t>All examples are taken from the KAIST corpus</w:t>
       </w:r>
       <w:r>
         <w:rPr>
@@ -41368,7 +42017,7 @@
 </file>
 
 <file path=customXml/itemProps1.xml><?xml version="1.0" encoding="utf-8"?>
-<ds:datastoreItem xmlns:ds="http://schemas.openxmlformats.org/officeDocument/2006/customXml" ds:itemID="{644CE7AA-6C70-AA40-8B15-80CEE817869A}">
+<ds:datastoreItem xmlns:ds="http://schemas.openxmlformats.org/officeDocument/2006/customXml" ds:itemID="{851D4B0D-C7AE-7240-9BEA-91DF97E76483}">
   <ds:schemaRefs>
     <ds:schemaRef ds:uri="http://schemas.openxmlformats.org/officeDocument/2006/bibliography"/>
   </ds:schemaRefs>

</xml_diff>

<commit_message>
Added Abstract and Author information
</commit_message>
<xml_diff>
--- a/Simpson-Corpora_Submission.docx
+++ b/Simpson-Corpora_Submission.docx
@@ -3,29 +3,152 @@
 <w:document xmlns:mo="http://schemas.microsoft.com/office/mac/office/2008/main" xmlns:ve="http://schemas.openxmlformats.org/markup-compatibility/2006" xmlns:mv="urn:schemas-microsoft-com:mac:vml" xmlns:o="urn:schemas-microsoft-com:office:office" xmlns:r="http://schemas.openxmlformats.org/officeDocument/2006/relationships" xmlns:m="http://schemas.openxmlformats.org/officeDocument/2006/math" xmlns:v="urn:schemas-microsoft-com:vml" xmlns:wp="http://schemas.openxmlformats.org/drawingml/2006/wordprocessingDrawing" xmlns:w10="urn:schemas-microsoft-com:office:word" xmlns:w="http://schemas.openxmlformats.org/wordprocessingml/2006/main" xmlns:wne="http://schemas.microsoft.com/office/word/2006/wordml">
   <w:body>
     <w:p>
-      <w:pPr>
-        <w:jc w:val="center"/>
-      </w:pPr>
-      <w:r>
-        <w:t>Multi-factorial corpus a</w:t>
-      </w:r>
-      <w:r>
-        <w:t xml:space="preserve">nalysis of </w:t>
-      </w:r>
-      <w:r>
-        <w:t>Korean</w:t>
+      <w:r>
+        <w:t>Title: Structural, social, and cognitive factors driving adjective order in Korean: a m</w:t>
+      </w:r>
+      <w:r>
+        <w:t>ulti-factorial corpus a</w:t>
+      </w:r>
+      <w:r>
+        <w:t xml:space="preserve">nalysis. </w:t>
+      </w:r>
+    </w:p>
+    <w:p/>
+    <w:p>
+      <w:r>
+        <w:t xml:space="preserve">Author: </w:t>
+      </w:r>
+      <w:r>
+        <w:tab/>
+        <w:t>Heather Simpson</w:t>
+      </w:r>
+    </w:p>
+    <w:p>
+      <w:r>
+        <w:tab/>
+      </w:r>
+      <w:r>
+        <w:tab/>
+        <w:t>Department of Linguistics</w:t>
+      </w:r>
+    </w:p>
+    <w:p>
+      <w:r>
+        <w:tab/>
+      </w:r>
+      <w:r>
+        <w:tab/>
+        <w:t>University of California, Santa Barbara</w:t>
+      </w:r>
+    </w:p>
+    <w:p>
+      <w:r>
+        <w:tab/>
+      </w:r>
+      <w:r>
+        <w:tab/>
+        <w:t>Santa Barbara, CA 93106-3100</w:t>
+      </w:r>
+    </w:p>
+    <w:p>
+      <w:r>
+        <w:tab/>
+      </w:r>
+      <w:r>
+        <w:tab/>
+        <w:t xml:space="preserve">Email: </w:t>
+      </w:r>
+      <w:hyperlink r:id="rId8" w:history="1">
+        <w:r>
+          <w:rPr>
+            <w:rStyle w:val="Hyperlink"/>
+          </w:rPr>
+          <w:t>hsimpson@umail.ucsb.edu</w:t>
+        </w:r>
+      </w:hyperlink>
+    </w:p>
+    <w:p/>
+    <w:p>
+      <w:r>
+        <w:rPr>
+          <w:b/>
+        </w:rPr>
+        <w:t>Abstract:</w:t>
+      </w:r>
+      <w:r>
+        <w:t xml:space="preserve"> M</w:t>
+      </w:r>
+      <w:r>
+        <w:t>ulti-factorial statistical analysis of language corpora is an in</w:t>
+      </w:r>
+      <w:r>
+        <w:t xml:space="preserve">valuable tool for revealing </w:t>
+      </w:r>
+      <w:r>
+        <w:t xml:space="preserve">the structural, socio-pragmatic, and cognitive factors </w:t>
+      </w:r>
+      <w:r>
+        <w:t>interacting to drive</w:t>
+      </w:r>
+      <w:r>
+        <w:t xml:space="preserve"> ling</w:t>
+      </w:r>
+      <w:r>
+        <w:t>uistic form. This paper reports</w:t>
       </w:r>
       <w:r>
         <w:t xml:space="preserve"> </w:t>
       </w:r>
       <w:r>
-        <w:t xml:space="preserve">adjective </w:t>
-      </w:r>
-      <w:r>
-        <w:t>o</w:t>
-      </w:r>
-      <w:r>
-        <w:t>rder</w:t>
+        <w:t xml:space="preserve">the results of a multi-factorial corpus </w:t>
+      </w:r>
+      <w:r>
+        <w:t>analysis of the relative order of Korean attributive adjectives in adjective-adjective-noun sequences. Korean attributive adjective sequences can be produced in one of two structures: a coordinated construction or a non-coordinated construction. Seven adjective properties adapted from Wulff’s (2003) study of English adjective order were included in a logistic regression model along with</w:t>
+      </w:r>
+      <w:r>
+        <w:t xml:space="preserve"> construction type. S</w:t>
+      </w:r>
+      <w:r>
+        <w:t xml:space="preserve">ix of the seven properties investigated </w:t>
+      </w:r>
+      <w:r>
+        <w:t xml:space="preserve">were found to have significant interactions with construction type, and for five of those six the direction of the effect </w:t>
+      </w:r>
+      <w:r>
+        <w:t>is</w:t>
+      </w:r>
+      <w:r>
+        <w:t xml:space="preserve"> actually reversed. The results are explained with reference to </w:t>
+      </w:r>
+      <w:r>
+        <w:t xml:space="preserve">the interaction of </w:t>
+      </w:r>
+      <w:r>
+        <w:t xml:space="preserve">linguistic structure </w:t>
+      </w:r>
+      <w:r>
+        <w:t xml:space="preserve">with </w:t>
+      </w:r>
+      <w:r>
+        <w:t>u</w:t>
+      </w:r>
+      <w:r>
+        <w:t>niversal motivators</w:t>
+      </w:r>
+      <w:r>
+        <w:t xml:space="preserve"> of</w:t>
+      </w:r>
+      <w:r>
+        <w:t xml:space="preserve"> form</w:t>
+      </w:r>
+      <w:r>
+        <w:t xml:space="preserve"> such as </w:t>
+      </w:r>
+      <w:r>
+        <w:t>iconicity and ease of processing.</w:t>
+      </w:r>
+      <w:r>
+        <w:t xml:space="preserve"> </w:t>
       </w:r>
     </w:p>
     <w:p>
@@ -17291,7 +17414,7 @@
         </w:rPr>
         <w:t xml:space="preserve">POS Tagger. </w:t>
       </w:r>
-      <w:hyperlink r:id="rId8" w:history="1">
+      <w:hyperlink r:id="rId9" w:history="1">
         <w:r>
           <w:rPr>
             <w:rStyle w:val="Hyperlink"/>
@@ -39824,7 +39947,7 @@
                   <ve:AlternateContent>
                     <ve:Choice xmlns:ma="http://schemas.microsoft.com/office/mac/drawingml/2008/main" Requires="ma">
                       <pic:blipFill>
-                        <a:blip r:embed="rId9"/>
+                        <a:blip r:embed="rId10"/>
                         <a:stretch>
                           <a:fillRect/>
                         </a:stretch>
@@ -39832,7 +39955,7 @@
                     </ve:Choice>
                     <ve:Fallback>
                       <pic:blipFill>
-                        <a:blip r:embed="rId10"/>
+                        <a:blip r:embed="rId11"/>
                         <a:stretch>
                           <a:fillRect/>
                         </a:stretch>
@@ -39858,9 +39981,9 @@
     <w:p/>
     <w:p/>
     <w:sectPr>
-      <w:headerReference w:type="default" r:id="rId11"/>
-      <w:footerReference w:type="even" r:id="rId12"/>
-      <w:footerReference w:type="default" r:id="rId13"/>
+      <w:headerReference w:type="default" r:id="rId12"/>
+      <w:footerReference w:type="even" r:id="rId13"/>
+      <w:footerReference w:type="default" r:id="rId14"/>
       <w:pgSz w:w="12240" w:h="15840"/>
       <w:pgMar w:top="1440" w:right="1800" w:bottom="1440" w:left="1800" w:gutter="0"/>
     </w:sectPr>
@@ -39957,7 +40080,7 @@
         <w:rStyle w:val="PageNumber"/>
         <w:noProof/>
       </w:rPr>
-      <w:t>20</w:t>
+      <w:t>1</w:t>
     </w:r>
     <w:r>
       <w:rPr>
@@ -42017,7 +42140,7 @@
 </file>
 
 <file path=customXml/itemProps1.xml><?xml version="1.0" encoding="utf-8"?>
-<ds:datastoreItem xmlns:ds="http://schemas.openxmlformats.org/officeDocument/2006/customXml" ds:itemID="{851D4B0D-C7AE-7240-9BEA-91DF97E76483}">
+<ds:datastoreItem xmlns:ds="http://schemas.openxmlformats.org/officeDocument/2006/customXml" ds:itemID="{60A2DCB0-DFBC-AC48-AE5B-10F097E492DA}">
   <ds:schemaRefs>
     <ds:schemaRef ds:uri="http://schemas.openxmlformats.org/officeDocument/2006/bibliography"/>
   </ds:schemaRefs>

</xml_diff>